<commit_message>
Updated json and reports
</commit_message>
<xml_diff>
--- a/lab1/report.docx
+++ b/lab1/report.docx
@@ -137,6 +137,7 @@
           <w:rFonts w:ascii="Times New Roman" w:hAnsi="Times New Roman" w:cs="Times New Roman"/>
           <w:sz w:val="40"/>
           <w:szCs w:val="40"/>
+          <w:lang w:val="en-US"/>
         </w:rPr>
       </w:pPr>
       <w:r>
@@ -145,7 +146,16 @@
           <w:sz w:val="40"/>
           <w:szCs w:val="40"/>
         </w:rPr>
-        <w:t>ЛАБОРАТОРНАЯ РАБОТА №1</w:t>
+        <w:t>ЛАБОРАТОРНАЯ РАБОТА №</w:t>
+      </w:r>
+      <w:r>
+        <w:rPr>
+          <w:rFonts w:ascii="Times New Roman" w:hAnsi="Times New Roman" w:cs="Times New Roman"/>
+          <w:sz w:val="40"/>
+          <w:szCs w:val="40"/>
+          <w:lang w:val="en-US"/>
+        </w:rPr>
+        <w:t>3</w:t>
       </w:r>
     </w:p>
     <w:p>
@@ -602,25 +612,7 @@
           <w:szCs w:val="28"/>
         </w:rPr>
         <w:br/>
-        <w:t xml:space="preserve">3. Содержать конструктор, принимающий координаты вершин фигуры из стандартного потока </w:t>
-      </w:r>
-      <w:proofErr w:type="gramStart"/>
-      <w:r>
-        <w:rPr>
-          <w:rFonts w:ascii="Times New Roman" w:hAnsi="Times New Roman" w:cs="Times New Roman"/>
-          <w:sz w:val="28"/>
-          <w:szCs w:val="28"/>
-        </w:rPr>
-        <w:t>std::</w:t>
-      </w:r>
-      <w:proofErr w:type="gramEnd"/>
-      <w:r>
-        <w:rPr>
-          <w:rFonts w:ascii="Times New Roman" w:hAnsi="Times New Roman" w:cs="Times New Roman"/>
-          <w:sz w:val="28"/>
-          <w:szCs w:val="28"/>
-        </w:rPr>
-        <w:t>cin, расположенных через пробел.</w:t>
+        <w:t>3. Содержать конструктор, принимающий координаты вершин фигуры из стандартного потока std::cin, расположенных через пробел.</w:t>
       </w:r>
     </w:p>
     <w:p>
@@ -1632,31 +1624,7 @@
           <w:szCs w:val="28"/>
           <w:lang w:val="en-US"/>
         </w:rPr>
-        <w:t xml:space="preserve">Enter </w:t>
-      </w:r>
-      <w:proofErr w:type="gramStart"/>
-      <w:r>
-        <w:rPr>
-          <w:rFonts w:ascii="Times New Roman" w:hAnsi="Times New Roman" w:cs="Times New Roman"/>
-          <w:i/>
-          <w:iCs/>
-          <w:sz w:val="28"/>
-          <w:szCs w:val="28"/>
-          <w:lang w:val="en-US"/>
-        </w:rPr>
-        <w:t>a</w:t>
-      </w:r>
-      <w:proofErr w:type="gramEnd"/>
-      <w:r>
-        <w:rPr>
-          <w:rFonts w:ascii="Times New Roman" w:hAnsi="Times New Roman" w:cs="Times New Roman"/>
-          <w:i/>
-          <w:iCs/>
-          <w:sz w:val="28"/>
-          <w:szCs w:val="28"/>
-          <w:lang w:val="en-US"/>
-        </w:rPr>
-        <w:t xml:space="preserve"> octagon:</w:t>
+        <w:t>Enter a octagon:</w:t>
       </w:r>
     </w:p>
     <w:p>
@@ -2428,31 +2396,7 @@
           <w:szCs w:val="28"/>
           <w:lang w:val="en-US"/>
         </w:rPr>
-        <w:t xml:space="preserve">Enter </w:t>
-      </w:r>
-      <w:proofErr w:type="gramStart"/>
-      <w:r>
-        <w:rPr>
-          <w:rFonts w:ascii="Times New Roman" w:hAnsi="Times New Roman" w:cs="Times New Roman"/>
-          <w:i/>
-          <w:iCs/>
-          <w:sz w:val="28"/>
-          <w:szCs w:val="28"/>
-          <w:lang w:val="en-US"/>
-        </w:rPr>
-        <w:t>a</w:t>
-      </w:r>
-      <w:proofErr w:type="gramEnd"/>
-      <w:r>
-        <w:rPr>
-          <w:rFonts w:ascii="Times New Roman" w:hAnsi="Times New Roman" w:cs="Times New Roman"/>
-          <w:i/>
-          <w:iCs/>
-          <w:sz w:val="28"/>
-          <w:szCs w:val="28"/>
-          <w:lang w:val="en-US"/>
-        </w:rPr>
-        <w:t xml:space="preserve"> octagon:</w:t>
+        <w:t>Enter a octagon:</w:t>
       </w:r>
     </w:p>
     <w:p>
@@ -3099,23 +3043,13 @@
         </w:rPr>
         <w:t xml:space="preserve">virtual double </w:t>
       </w:r>
-      <w:proofErr w:type="gramStart"/>
-      <w:r>
-        <w:rPr>
-          <w:rFonts w:ascii="JetBrains Mono" w:hAnsi="JetBrains Mono"/>
-          <w:color w:val="A9B7C6"/>
-          <w:lang w:val="en-US"/>
-        </w:rPr>
-        <w:t>Area(</w:t>
-      </w:r>
-      <w:proofErr w:type="gramEnd"/>
-      <w:r>
-        <w:rPr>
-          <w:rFonts w:ascii="JetBrains Mono" w:hAnsi="JetBrains Mono"/>
-          <w:color w:val="A9B7C6"/>
-          <w:lang w:val="en-US"/>
-        </w:rPr>
-        <w:t xml:space="preserve">) = </w:t>
+      <w:r>
+        <w:rPr>
+          <w:rFonts w:ascii="JetBrains Mono" w:hAnsi="JetBrains Mono"/>
+          <w:color w:val="A9B7C6"/>
+          <w:lang w:val="en-US"/>
+        </w:rPr>
+        <w:t xml:space="preserve">Area() = </w:t>
       </w:r>
       <w:r>
         <w:rPr>
@@ -5283,7 +5217,6 @@
         </w:rPr>
         <w:t xml:space="preserve">class </w:t>
       </w:r>
-      <w:proofErr w:type="gramStart"/>
       <w:r>
         <w:rPr>
           <w:rFonts w:ascii="JetBrains Mono" w:hAnsi="JetBrains Mono"/>
@@ -5298,16 +5231,7 @@
           <w:color w:val="A9B7C6"/>
           <w:lang w:val="en-US"/>
         </w:rPr>
-        <w:t>:</w:t>
-      </w:r>
-      <w:proofErr w:type="gramEnd"/>
-      <w:r>
-        <w:rPr>
-          <w:rFonts w:ascii="JetBrains Mono" w:hAnsi="JetBrains Mono"/>
-          <w:color w:val="A9B7C6"/>
-          <w:lang w:val="en-US"/>
-        </w:rPr>
-        <w:t xml:space="preserve"> </w:t>
+        <w:t xml:space="preserve">: </w:t>
       </w:r>
       <w:r>
         <w:rPr>
@@ -6824,7 +6748,6 @@
         </w:rPr>
         <w:t xml:space="preserve">class </w:t>
       </w:r>
-      <w:proofErr w:type="gramStart"/>
       <w:r>
         <w:rPr>
           <w:rFonts w:ascii="JetBrains Mono" w:eastAsia="Times New Roman" w:hAnsi="JetBrains Mono" w:cs="Courier New"/>
@@ -6843,18 +6766,7 @@
           <w:szCs w:val="20"/>
           <w:lang w:val="en-US" w:eastAsia="ru-RU"/>
         </w:rPr>
-        <w:t>:</w:t>
-      </w:r>
-      <w:proofErr w:type="gramEnd"/>
-      <w:r>
-        <w:rPr>
-          <w:rFonts w:ascii="JetBrains Mono" w:eastAsia="Times New Roman" w:hAnsi="JetBrains Mono" w:cs="Courier New"/>
-          <w:color w:val="A9B7C6"/>
-          <w:sz w:val="20"/>
-          <w:szCs w:val="20"/>
-          <w:lang w:val="en-US" w:eastAsia="ru-RU"/>
-        </w:rPr>
-        <w:t xml:space="preserve"> </w:t>
+        <w:t xml:space="preserve">: </w:t>
       </w:r>
       <w:r>
         <w:rPr>
@@ -8829,7 +8741,6 @@
         </w:rPr>
         <w:t xml:space="preserve">class </w:t>
       </w:r>
-      <w:proofErr w:type="gramStart"/>
       <w:r>
         <w:rPr>
           <w:rFonts w:ascii="JetBrains Mono" w:hAnsi="JetBrains Mono"/>
@@ -8844,16 +8755,7 @@
           <w:color w:val="A9B7C6"/>
           <w:lang w:val="en-US"/>
         </w:rPr>
-        <w:t>:</w:t>
-      </w:r>
-      <w:proofErr w:type="gramEnd"/>
-      <w:r>
-        <w:rPr>
-          <w:rFonts w:ascii="JetBrains Mono" w:hAnsi="JetBrains Mono"/>
-          <w:color w:val="A9B7C6"/>
-          <w:lang w:val="en-US"/>
-        </w:rPr>
-        <w:t xml:space="preserve"> </w:t>
+        <w:t xml:space="preserve">: </w:t>
       </w:r>
       <w:r>
         <w:rPr>

</xml_diff>